<commit_message>
add new files to download
</commit_message>
<xml_diff>
--- a/public/download/Deklaracja członkowska.docx
+++ b/public/download/Deklaracja członkowska.docx
@@ -10,25 +10,8 @@
     <w:p>
       <w:pPr>
         <w:pStyle w:val="Standard"/>
-      </w:pPr>
-    </w:p>
-    <w:p>
-      <w:pPr>
-        <w:pStyle w:val="Standard"/>
-      </w:pPr>
-    </w:p>
-    <w:p>
-      <w:pPr>
-        <w:pStyle w:val="Standard"/>
-      </w:pPr>
-    </w:p>
-    <w:p>
-      <w:pPr>
-        <w:pStyle w:val="Standard"/>
-      </w:pPr>
-      <w:r>
-        <w:t xml:space="preserve">                                     </w:t>
-      </w:r>
+        <w:jc w:val="center"/>
+      </w:pPr>
       <w:r>
         <w:rPr>
           <w:b/>
@@ -42,6 +25,7 @@
     <w:p>
       <w:pPr>
         <w:pStyle w:val="Standard"/>
+        <w:jc w:val="center"/>
         <w:rPr>
           <w:b/>
           <w:bCs/>
@@ -56,12 +40,13 @@
           <w:sz w:val="28"/>
           <w:szCs w:val="28"/>
         </w:rPr>
-        <w:t xml:space="preserve">                       MUKS ISKIERKA – TARNÓW KRZYŻ PRZY SZKOLE</w:t>
-      </w:r>
-    </w:p>
-    <w:p>
-      <w:pPr>
-        <w:pStyle w:val="Standard"/>
+        <w:t>MUKS ISKIERKA TARNÓW PRZY SZKOLE</w:t>
+      </w:r>
+    </w:p>
+    <w:p>
+      <w:pPr>
+        <w:pStyle w:val="Standard"/>
+        <w:jc w:val="center"/>
         <w:rPr>
           <w:b/>
           <w:bCs/>
@@ -76,19 +61,17 @@
           <w:sz w:val="28"/>
           <w:szCs w:val="28"/>
         </w:rPr>
-        <w:t xml:space="preserve">                                   PODSTAWOWEJ Nr 14 W TARNOWIE</w:t>
-      </w:r>
-    </w:p>
-    <w:p>
-      <w:pPr>
-        <w:pStyle w:val="Standard"/>
+        <w:t>PODSTAWOWEJ N</w:t>
+      </w:r>
+      <w:r>
         <w:rPr>
           <w:b/>
           <w:bCs/>
           <w:sz w:val="28"/>
           <w:szCs w:val="28"/>
         </w:rPr>
-      </w:pPr>
+        <w:t>R</w:t>
+      </w:r>
       <w:r>
         <w:rPr>
           <w:b/>
@@ -96,124 +79,217 @@
           <w:sz w:val="28"/>
           <w:szCs w:val="28"/>
         </w:rPr>
-        <w:t xml:space="preserve">                                                        IM. ST. JARACZA</w:t>
-      </w:r>
-    </w:p>
-    <w:p>
-      <w:pPr>
-        <w:pStyle w:val="Standard"/>
+        <w:t xml:space="preserve"> 14 IM. ST. JARACZA</w:t>
+      </w:r>
+      <w:r>
         <w:rPr>
           <w:b/>
           <w:bCs/>
           <w:sz w:val="28"/>
           <w:szCs w:val="28"/>
         </w:rPr>
-      </w:pPr>
-    </w:p>
-    <w:p>
-      <w:pPr>
-        <w:pStyle w:val="Standard"/>
+        <w:t xml:space="preserve"> </w:t>
+      </w:r>
+      <w:r>
         <w:rPr>
           <w:b/>
           <w:bCs/>
           <w:sz w:val="28"/>
           <w:szCs w:val="28"/>
         </w:rPr>
-      </w:pPr>
-    </w:p>
-    <w:p>
-      <w:pPr>
-        <w:pStyle w:val="Standard"/>
-      </w:pPr>
-      <w:r>
+        <w:t>W TARNOWIE</w:t>
+      </w:r>
+    </w:p>
+    <w:p>
+      <w:pPr>
+        <w:pStyle w:val="Standard"/>
         <w:rPr>
           <w:b/>
           <w:bCs/>
           <w:sz w:val="28"/>
           <w:szCs w:val="28"/>
         </w:rPr>
+      </w:pPr>
+    </w:p>
+    <w:p>
+      <w:pPr>
+        <w:pStyle w:val="Standard"/>
+        <w:rPr>
+          <w:b/>
+          <w:bCs/>
+          <w:sz w:val="28"/>
+          <w:szCs w:val="28"/>
+        </w:rPr>
+      </w:pPr>
+    </w:p>
+    <w:p>
+      <w:pPr>
+        <w:pStyle w:val="Standard"/>
+      </w:pPr>
+      <w:r>
+        <w:t>IMIĘ i NAZWISKO : ….....................................................................................................................</w:t>
+      </w:r>
+    </w:p>
+    <w:p>
+      <w:pPr>
+        <w:pStyle w:val="Standard"/>
+      </w:pPr>
+    </w:p>
+    <w:p>
+      <w:pPr>
+        <w:pStyle w:val="Standard"/>
+      </w:pPr>
+      <w:r>
+        <w:t>DATA URODZENIA :  …...................................................................................................................</w:t>
+      </w:r>
+    </w:p>
+    <w:p>
+      <w:pPr>
+        <w:pStyle w:val="Standard"/>
+      </w:pPr>
+    </w:p>
+    <w:p>
+      <w:pPr>
+        <w:pStyle w:val="Standard"/>
+      </w:pPr>
+      <w:r>
+        <w:t>IMIĘ OJCA : ….............................MIEJSCE URODZENIA: ...........................................................</w:t>
+      </w:r>
+    </w:p>
+    <w:p>
+      <w:pPr>
+        <w:pStyle w:val="Standard"/>
+      </w:pPr>
+    </w:p>
+    <w:p>
+      <w:pPr>
+        <w:pStyle w:val="Standard"/>
+      </w:pPr>
+      <w:r>
+        <w:t>ADRES ZAMIESZKANIA : …..........................................................................................................</w:t>
+      </w:r>
+    </w:p>
+    <w:p>
+      <w:pPr>
+        <w:pStyle w:val="Standard"/>
+      </w:pPr>
+      <w:r>
+        <w:t>….........................................................................................................................................................</w:t>
+      </w:r>
+    </w:p>
+    <w:p>
+      <w:pPr>
+        <w:pStyle w:val="Standard"/>
+      </w:pPr>
+    </w:p>
+    <w:p>
+      <w:pPr>
+        <w:pStyle w:val="Standard"/>
+      </w:pPr>
+      <w:r>
+        <w:t>NUMER DOWODU LUB LEGITYMACJI SZKOLNEJ : …...........................................................</w:t>
+      </w:r>
+    </w:p>
+    <w:p>
+      <w:pPr>
+        <w:pStyle w:val="Standard"/>
+      </w:pPr>
+      <w:r>
         <w:t xml:space="preserve"> </w:t>
       </w:r>
-      <w:r>
-        <w:t>IMIĘ i NAZWISKO : ….....................................................................................................................</w:t>
-      </w:r>
-    </w:p>
-    <w:p>
-      <w:pPr>
-        <w:pStyle w:val="Standard"/>
-      </w:pPr>
-    </w:p>
-    <w:p>
-      <w:pPr>
-        <w:pStyle w:val="Standard"/>
-      </w:pPr>
-      <w:r>
-        <w:t xml:space="preserve"> DATA URODZENIA :  ….......................</w:t>
-      </w:r>
-      <w:r>
-        <w:t>............................................................................................</w:t>
-      </w:r>
-    </w:p>
-    <w:p>
-      <w:pPr>
-        <w:pStyle w:val="Standard"/>
-      </w:pPr>
-    </w:p>
-    <w:p>
-      <w:pPr>
-        <w:pStyle w:val="Standard"/>
-      </w:pPr>
-      <w:r>
-        <w:t xml:space="preserve"> IMIĘ OJCA : ….............................MIEJSCE URODZENIA: ...........................................................</w:t>
-      </w:r>
-    </w:p>
-    <w:p>
-      <w:pPr>
-        <w:pStyle w:val="Standard"/>
-      </w:pPr>
-    </w:p>
-    <w:p>
-      <w:pPr>
-        <w:pStyle w:val="Standard"/>
-      </w:pPr>
-      <w:r>
-        <w:t xml:space="preserve"> ADRES ZAMIESZKANIA : …................</w:t>
-      </w:r>
-      <w:r>
-        <w:t>..........................................................................................</w:t>
-      </w:r>
-    </w:p>
-    <w:p>
-      <w:pPr>
-        <w:pStyle w:val="Standard"/>
-      </w:pPr>
-      <w:r>
+    </w:p>
+    <w:p>
+      <w:pPr>
+        <w:pStyle w:val="Standard"/>
+        <w:jc w:val="both"/>
+        <w:rPr>
+          <w:sz w:val="28"/>
+          <w:szCs w:val="28"/>
+        </w:rPr>
+      </w:pPr>
+      <w:r>
+        <w:t>Zwracam się do Zarządu MUKS „ISKIERKA” Tarnów z uprzejmą prośbą o przyjęcie mnie w poczet członków zwyczajnych klubu, przy czym znane mi są prawa i obowiązki</w:t>
+      </w:r>
+      <w:r>
+        <w:rPr>
+          <w:sz w:val="28"/>
+          <w:szCs w:val="28"/>
+        </w:rPr>
         <w:t xml:space="preserve"> </w:t>
       </w:r>
       <w:r>
-        <w:t>….........................................................................................................................................................</w:t>
-      </w:r>
-    </w:p>
-    <w:p>
-      <w:pPr>
-        <w:pStyle w:val="Standard"/>
-      </w:pPr>
-    </w:p>
-    <w:p>
-      <w:pPr>
-        <w:pStyle w:val="Standard"/>
-      </w:pPr>
-      <w:r>
-        <w:t xml:space="preserve"> NUMER DOWODU LUB LEGITYMACJI SZKOLNEJ : …..........................................................</w:t>
+        <w:t>Członków Klubu.</w:t>
+      </w:r>
+      <w:r>
+        <w:rPr>
+          <w:sz w:val="28"/>
+          <w:szCs w:val="28"/>
+        </w:rPr>
+        <w:t xml:space="preserve"> </w:t>
+      </w:r>
+      <w:r>
+        <w:t>Zobowiązuję się do przestrzegania Statutu Klubu i jego regulaminów.</w:t>
+      </w:r>
+    </w:p>
+    <w:p>
+      <w:pPr>
+        <w:pStyle w:val="Standard"/>
+      </w:pPr>
+    </w:p>
+    <w:p>
+      <w:pPr>
+        <w:pStyle w:val="Standard"/>
+      </w:pPr>
+    </w:p>
+    <w:p>
+      <w:pPr>
+        <w:pStyle w:val="Standard"/>
+      </w:pPr>
+      <w:r>
+        <w:t>DATA WSTĄPIENIA DO KLUBU : ….............................................................................................</w:t>
+      </w:r>
+    </w:p>
+    <w:p>
+      <w:pPr>
+        <w:pStyle w:val="Standard"/>
+      </w:pPr>
+      <w:r>
+        <w:t xml:space="preserve">                                                                                (podpis składającego deklarację)</w:t>
+      </w:r>
+    </w:p>
+    <w:p>
+      <w:pPr>
+        <w:pStyle w:val="Standard"/>
+      </w:pPr>
+    </w:p>
+    <w:p>
+      <w:pPr>
+        <w:pStyle w:val="Standard"/>
+      </w:pPr>
+    </w:p>
+    <w:p>
+      <w:pPr>
+        <w:pStyle w:val="Standard"/>
+        <w:jc w:val="both"/>
+      </w:pPr>
+      <w:r>
+        <w:t>Ja osoba niepełnoletnia / członek – uczestnik / w załączniku składam pisemną zgodę rodziców</w:t>
+      </w:r>
+      <w:r>
+        <w:t xml:space="preserve"> </w:t>
+      </w:r>
+      <w:r>
+        <w:t>opiekunów prawnych</w:t>
+      </w:r>
+      <w:r>
+        <w:t xml:space="preserve"> </w:t>
+      </w:r>
+      <w:r>
+        <w:t>/ na moje przystąpienie do Klubu MUKS „ISKIERKA” Tarnów</w:t>
       </w:r>
       <w:r>
         <w:t>.</w:t>
       </w:r>
-    </w:p>
-    <w:p>
-      <w:pPr>
-        <w:pStyle w:val="Standard"/>
-      </w:pPr>
       <w:r>
         <w:t xml:space="preserve"> </w:t>
       </w:r>
@@ -221,187 +297,99 @@
     <w:p>
       <w:pPr>
         <w:pStyle w:val="Standard"/>
-        <w:rPr>
-          <w:sz w:val="28"/>
-          <w:szCs w:val="28"/>
-        </w:rPr>
-      </w:pPr>
-      <w:r>
-        <w:rPr>
-          <w:sz w:val="28"/>
-          <w:szCs w:val="28"/>
-        </w:rPr>
+      </w:pPr>
+    </w:p>
+    <w:p>
+      <w:pPr>
+        <w:pStyle w:val="Standard"/>
+      </w:pPr>
+    </w:p>
+    <w:p>
+      <w:pPr>
+        <w:pStyle w:val="Standard"/>
+        <w:rPr>
+          <w:sz w:val="28"/>
+          <w:szCs w:val="28"/>
+        </w:rPr>
+      </w:pPr>
+      <w:r>
         <w:t xml:space="preserve"> </w:t>
       </w:r>
       <w:r>
-        <w:t>Zwracam się do Zarządu MUKS „ISKIERKA” Tarnów z uprzejmą prośbą o przyjęcie</w:t>
-      </w:r>
-    </w:p>
-    <w:p>
-      <w:pPr>
-        <w:pStyle w:val="Standard"/>
-      </w:pPr>
-      <w:r>
-        <w:t xml:space="preserve"> mnie w poczet członków zwyczajnych  klubu, przy czym znane mi są prawa i obowiązki</w:t>
-      </w:r>
-    </w:p>
-    <w:p>
-      <w:pPr>
-        <w:pStyle w:val="Standard"/>
-      </w:pPr>
-      <w:r>
-        <w:t xml:space="preserve"> Członków Klubu.</w:t>
-      </w:r>
-    </w:p>
-    <w:p>
-      <w:pPr>
-        <w:pStyle w:val="Standard"/>
-      </w:pPr>
-      <w:r>
-        <w:t xml:space="preserve"> Zobowiązuję się do przestrzegania Statutu Klubu i jego regulaminów.</w:t>
-      </w:r>
-    </w:p>
-    <w:p>
-      <w:pPr>
-        <w:pStyle w:val="Standard"/>
-      </w:pPr>
-    </w:p>
-    <w:p>
-      <w:pPr>
-        <w:pStyle w:val="Standard"/>
-      </w:pPr>
-    </w:p>
-    <w:p>
-      <w:pPr>
-        <w:pStyle w:val="Standard"/>
-      </w:pPr>
-      <w:r>
-        <w:t xml:space="preserve"> D</w:t>
-      </w:r>
-      <w:r>
-        <w:t>ATA WSTĄPIENIA DO KLUBU : ….............................................................................................</w:t>
-      </w:r>
-    </w:p>
-    <w:p>
-      <w:pPr>
-        <w:pStyle w:val="Standard"/>
-      </w:pPr>
-      <w:r>
-        <w:t xml:space="preserve">                                                                                (podpis składającego deklarację)</w:t>
-      </w:r>
-    </w:p>
-    <w:p>
-      <w:pPr>
-        <w:pStyle w:val="Standard"/>
-      </w:pPr>
-    </w:p>
-    <w:p>
-      <w:pPr>
-        <w:pStyle w:val="Standard"/>
-      </w:pPr>
-    </w:p>
-    <w:p>
-      <w:pPr>
-        <w:pStyle w:val="Standard"/>
-      </w:pPr>
-      <w:r>
-        <w:t xml:space="preserve"> Ja osoba niepełnole</w:t>
-      </w:r>
-      <w:r>
-        <w:t>tnia / członek – uczestnik / w załączniku składam pisemną zgodę rodziców</w:t>
-      </w:r>
-    </w:p>
-    <w:p>
-      <w:pPr>
-        <w:pStyle w:val="Standard"/>
-      </w:pPr>
-      <w:r>
-        <w:t xml:space="preserve"> opiekunów prawnych/ na moje przystąpienie do Klubu MUKS „ISKIERKA” Tarnów – Krzyż</w:t>
-      </w:r>
-    </w:p>
-    <w:p>
-      <w:pPr>
-        <w:pStyle w:val="Standard"/>
-      </w:pPr>
-    </w:p>
-    <w:p>
-      <w:pPr>
-        <w:pStyle w:val="Standard"/>
-      </w:pPr>
-    </w:p>
-    <w:p>
-      <w:pPr>
-        <w:pStyle w:val="Standard"/>
-        <w:rPr>
-          <w:sz w:val="28"/>
-          <w:szCs w:val="28"/>
-        </w:rPr>
-      </w:pPr>
+        <w:rPr>
+          <w:u w:val="single"/>
+        </w:rPr>
+        <w:t xml:space="preserve">                                                                                                                                                                </w:t>
+      </w:r>
+    </w:p>
+    <w:p>
+      <w:pPr>
+        <w:pStyle w:val="Standard"/>
+        <w:rPr>
+          <w:u w:val="single"/>
+        </w:rPr>
+      </w:pPr>
+    </w:p>
+    <w:p>
+      <w:pPr>
+        <w:pStyle w:val="Standard"/>
+        <w:rPr>
+          <w:u w:val="single"/>
+        </w:rPr>
+      </w:pPr>
+    </w:p>
+    <w:p>
+      <w:pPr>
+        <w:pStyle w:val="Standard"/>
+        <w:jc w:val="both"/>
+      </w:pPr>
+      <w:r>
+        <w:t>Zarząd MUKS „ISKIERKA” Tarnów na swoim posiedzeniu w dniu …..............................</w:t>
+      </w:r>
+    </w:p>
+    <w:p>
+      <w:pPr>
+        <w:pStyle w:val="Standard"/>
+        <w:jc w:val="both"/>
+      </w:pPr>
+      <w:r>
+        <w:t>Na podstawie Statutu Klubu postanowił przyjąć</w:t>
+      </w:r>
       <w:r>
         <w:t xml:space="preserve"> </w:t>
       </w:r>
       <w:r>
-        <w:rPr>
-          <w:u w:val="single"/>
-        </w:rPr>
-        <w:t xml:space="preserve">                                                                                                 </w:t>
-      </w:r>
-      <w:r>
-        <w:rPr>
-          <w:u w:val="single"/>
-        </w:rPr>
-        <w:t xml:space="preserve">                                                               </w:t>
-      </w:r>
-    </w:p>
-    <w:p>
-      <w:pPr>
-        <w:pStyle w:val="Standard"/>
-        <w:rPr>
-          <w:u w:val="single"/>
-        </w:rPr>
-      </w:pPr>
-    </w:p>
-    <w:p>
-      <w:pPr>
-        <w:pStyle w:val="Standard"/>
-        <w:rPr>
-          <w:u w:val="single"/>
-        </w:rPr>
-      </w:pPr>
-    </w:p>
-    <w:p>
-      <w:pPr>
-        <w:pStyle w:val="Standard"/>
-        <w:rPr>
-          <w:u w:val="single"/>
-        </w:rPr>
-      </w:pPr>
-    </w:p>
-    <w:p>
-      <w:pPr>
-        <w:pStyle w:val="Standard"/>
-      </w:pPr>
-      <w:r>
-        <w:t xml:space="preserve"> Zarząd MUKS „ISKIERKA” Tarnów – Krzyż na swoim posiedzeniu w dniu …..............................</w:t>
-      </w:r>
-    </w:p>
-    <w:p>
-      <w:pPr>
-        <w:pStyle w:val="Standard"/>
-      </w:pPr>
-      <w:r>
-        <w:t xml:space="preserve"> Na podstawie Statutu Klubu postanowił przyjąć/ nie przyjąć na członka zwyczajnego/ członk</w:t>
-      </w:r>
-      <w:r>
-        <w:t>a -</w:t>
-      </w:r>
-    </w:p>
-    <w:p>
-      <w:pPr>
-        <w:pStyle w:val="Standard"/>
-      </w:pPr>
-      <w:r>
-        <w:t xml:space="preserve"> uczestnika/ składającego deklarację.</w:t>
+        <w:t>/</w:t>
+      </w:r>
+      <w:r>
+        <w:t xml:space="preserve"> </w:t>
+      </w:r>
+      <w:r>
+        <w:t>nie przyjąć na członka zwyczajnego</w:t>
+      </w:r>
+      <w:r>
+        <w:t xml:space="preserve"> </w:t>
+      </w:r>
+      <w:r>
+        <w:t>/</w:t>
+      </w:r>
+      <w:r>
+        <w:t xml:space="preserve"> </w:t>
+      </w:r>
+      <w:r>
+        <w:t>członka -</w:t>
+      </w:r>
+    </w:p>
+    <w:p>
+      <w:pPr>
+        <w:pStyle w:val="Standard"/>
+        <w:jc w:val="both"/>
+      </w:pPr>
+      <w:r>
+        <w:t xml:space="preserve">uczestnika </w:t>
+      </w:r>
+      <w:r>
+        <w:t>/ składającego deklarację.</w:t>
       </w:r>
     </w:p>
     <w:p>
@@ -437,10 +425,7 @@
         <w:pStyle w:val="Standard"/>
       </w:pPr>
       <w:r>
-        <w:t xml:space="preserve">     (Sekretarz Klubu) </w:t>
-      </w:r>
-      <w:r>
-        <w:t xml:space="preserve">                                (Pieczęć Klubu)                              (Pieczęć Klubu)</w:t>
+        <w:t xml:space="preserve">     (Sekretarz Klubu)                                 (Pieczęć Klubu)                              (Pieczęć Klubu)</w:t>
       </w:r>
     </w:p>
     <w:p>

</xml_diff>